<commit_message>
updated documents for weekly meeting
</commit_message>
<xml_diff>
--- a/Meetings/Mar1_meeting_summary.docx
+++ b/Meetings/Mar1_meeting_summary.docx
@@ -12,17 +12,65 @@
     </w:p>
     <w:p/>
     <w:p>
-      <w:r>
-        <w:t>Timeslot: 14.35 -</w:t>
-      </w:r>
-    </w:p>
-    <w:p>
-      <w:r>
+      <w:pPr>
+        <w:rPr>
+          <w:lang w:val="en-US"/>
+        </w:rPr>
+      </w:pPr>
+      <w:r>
+        <w:rPr>
+          <w:lang w:val="en-US"/>
+        </w:rPr>
+        <w:t>Timeslot: 14</w:t>
+      </w:r>
+      <w:r>
+        <w:rPr>
+          <w:lang w:val="en-US"/>
+        </w:rPr>
+        <w:t>:</w:t>
+      </w:r>
+      <w:r>
+        <w:rPr>
+          <w:lang w:val="en-US"/>
+        </w:rPr>
+        <w:t>35 -</w:t>
+      </w:r>
+      <w:r>
+        <w:rPr>
+          <w:lang w:val="en-US"/>
+        </w:rPr>
+        <w:t>16:0</w:t>
+      </w:r>
+      <w:r>
+        <w:rPr>
+          <w:lang w:val="en-US"/>
+        </w:rPr>
+        <w:t>0</w:t>
+      </w:r>
+    </w:p>
+    <w:p>
+      <w:pPr>
+        <w:rPr>
+          <w:lang w:val="en-US"/>
+        </w:rPr>
+      </w:pPr>
+      <w:r>
+        <w:rPr>
+          <w:lang w:val="en-US"/>
+        </w:rPr>
         <w:t>Moderator: Lasse</w:t>
       </w:r>
     </w:p>
     <w:p>
-      <w:r>
+      <w:pPr>
+        <w:rPr>
+          <w:lang w:val="en-US"/>
+        </w:rPr>
+      </w:pPr>
+      <w:r>
+        <w:rPr>
+          <w:lang w:val="en-US"/>
+        </w:rPr>
         <w:t>Referent: Claes</w:t>
       </w:r>
     </w:p>
@@ -31,16 +79,21 @@
         <w:rPr>
           <w:b/>
           <w:bCs/>
+          <w:lang w:val="en-US"/>
         </w:rPr>
       </w:pPr>
       <w:r>
         <w:rPr>
           <w:b/>
           <w:bCs/>
+          <w:lang w:val="en-US"/>
         </w:rPr>
         <w:t>Attendance</w:t>
       </w:r>
       <w:r>
+        <w:rPr>
+          <w:lang w:val="en-US"/>
+        </w:rPr>
         <w:t>:</w:t>
       </w:r>
     </w:p>
@@ -458,8 +511,253 @@
         <w:rPr>
           <w:lang w:val="en-US"/>
         </w:rPr>
-        <w:t>Meeting paused to go work in groups, will continue later</w:t>
-      </w:r>
+        <w:t xml:space="preserve">Meeting paused </w:t>
+      </w:r>
+      <w:r>
+        <w:rPr>
+          <w:lang w:val="en-US"/>
+        </w:rPr>
+        <w:t>(14:45)</w:t>
+      </w:r>
+      <w:r>
+        <w:rPr>
+          <w:lang w:val="en-US"/>
+        </w:rPr>
+        <w:t xml:space="preserve"> </w:t>
+      </w:r>
+      <w:r>
+        <w:rPr>
+          <w:lang w:val="en-US"/>
+        </w:rPr>
+        <w:t>to go work in groups, will continue later</w:t>
+      </w:r>
+    </w:p>
+    <w:p>
+      <w:pPr>
+        <w:rPr>
+          <w:lang w:val="en-US"/>
+        </w:rPr>
+      </w:pPr>
+    </w:p>
+    <w:p>
+      <w:pPr>
+        <w:pStyle w:val="Listeafsnit"/>
+        <w:numPr>
+          <w:ilvl w:val="0"/>
+          <w:numId w:val="2"/>
+        </w:numPr>
+        <w:rPr>
+          <w:lang w:val="en-US"/>
+        </w:rPr>
+      </w:pPr>
+      <w:r>
+        <w:rPr>
+          <w:lang w:val="en-US"/>
+        </w:rPr>
+        <w:t xml:space="preserve">Meeting continues </w:t>
+      </w:r>
+      <w:r>
+        <w:rPr>
+          <w:lang w:val="en-US"/>
+        </w:rPr>
+        <w:t>(1</w:t>
+      </w:r>
+      <w:r>
+        <w:rPr>
+          <w:lang w:val="en-US"/>
+        </w:rPr>
+        <w:t>5</w:t>
+      </w:r>
+      <w:r>
+        <w:rPr>
+          <w:lang w:val="en-US"/>
+        </w:rPr>
+        <w:t>:45)</w:t>
+      </w:r>
+    </w:p>
+    <w:p>
+      <w:pPr>
+        <w:pStyle w:val="Listeafsnit"/>
+        <w:numPr>
+          <w:ilvl w:val="1"/>
+          <w:numId w:val="2"/>
+        </w:numPr>
+        <w:rPr>
+          <w:lang w:val="en-US"/>
+        </w:rPr>
+      </w:pPr>
+      <w:r>
+        <w:rPr>
+          <w:lang w:val="en-US"/>
+        </w:rPr>
+        <w:t>Oliver has left since last</w:t>
+      </w:r>
+    </w:p>
+    <w:p>
+      <w:pPr>
+        <w:pStyle w:val="Listeafsnit"/>
+        <w:numPr>
+          <w:ilvl w:val="0"/>
+          <w:numId w:val="2"/>
+        </w:numPr>
+        <w:rPr>
+          <w:lang w:val="en-US"/>
+        </w:rPr>
+      </w:pPr>
+      <w:r>
+        <w:rPr>
+          <w:lang w:val="en-US"/>
+        </w:rPr>
+        <w:t>Presenting the work completed.</w:t>
+      </w:r>
+    </w:p>
+    <w:p>
+      <w:pPr>
+        <w:pStyle w:val="Listeafsnit"/>
+        <w:numPr>
+          <w:ilvl w:val="1"/>
+          <w:numId w:val="2"/>
+        </w:numPr>
+        <w:rPr>
+          <w:lang w:val="en-US"/>
+        </w:rPr>
+      </w:pPr>
+      <w:r>
+        <w:rPr>
+          <w:lang w:val="en-US"/>
+        </w:rPr>
+        <w:t>Timeplan and risk management have been revised, both subject to change</w:t>
+      </w:r>
+    </w:p>
+    <w:p>
+      <w:pPr>
+        <w:pStyle w:val="Listeafsnit"/>
+        <w:numPr>
+          <w:ilvl w:val="1"/>
+          <w:numId w:val="2"/>
+        </w:numPr>
+        <w:rPr>
+          <w:lang w:val="en-US"/>
+        </w:rPr>
+      </w:pPr>
+      <w:r>
+        <w:rPr>
+          <w:lang w:val="en-US"/>
+        </w:rPr>
+        <w:t xml:space="preserve">Created separate document for decision management, and have begun </w:t>
+      </w:r>
+      <w:r>
+        <w:rPr>
+          <w:lang w:val="en-US"/>
+        </w:rPr>
+        <w:t>organizing the work in it</w:t>
+      </w:r>
+    </w:p>
+    <w:p>
+      <w:pPr>
+        <w:pStyle w:val="Listeafsnit"/>
+        <w:numPr>
+          <w:ilvl w:val="1"/>
+          <w:numId w:val="2"/>
+        </w:numPr>
+        <w:rPr>
+          <w:lang w:val="en-US"/>
+        </w:rPr>
+      </w:pPr>
+      <w:r>
+        <w:rPr>
+          <w:lang w:val="en-US"/>
+        </w:rPr>
+        <w:lastRenderedPageBreak/>
+        <w:t>Configuration management</w:t>
+      </w:r>
+    </w:p>
+    <w:p>
+      <w:pPr>
+        <w:pStyle w:val="Listeafsnit"/>
+        <w:numPr>
+          <w:ilvl w:val="2"/>
+          <w:numId w:val="2"/>
+        </w:numPr>
+        <w:rPr>
+          <w:lang w:val="en-US"/>
+        </w:rPr>
+      </w:pPr>
+      <w:r>
+        <w:rPr>
+          <w:lang w:val="en-US"/>
+        </w:rPr>
+        <w:t>Needs version control.</w:t>
+      </w:r>
+    </w:p>
+    <w:p>
+      <w:pPr>
+        <w:pStyle w:val="Listeafsnit"/>
+        <w:numPr>
+          <w:ilvl w:val="2"/>
+          <w:numId w:val="2"/>
+        </w:numPr>
+        <w:rPr>
+          <w:lang w:val="en-US"/>
+        </w:rPr>
+      </w:pPr>
+      <w:r>
+        <w:rPr>
+          <w:lang w:val="en-US"/>
+        </w:rPr>
+        <w:t>Hard do to yet, because no configuration has been done yet</w:t>
+      </w:r>
+    </w:p>
+    <w:p>
+      <w:pPr>
+        <w:pStyle w:val="Listeafsnit"/>
+        <w:numPr>
+          <w:ilvl w:val="1"/>
+          <w:numId w:val="2"/>
+        </w:numPr>
+        <w:rPr>
+          <w:lang w:val="en-US"/>
+        </w:rPr>
+      </w:pPr>
+      <w:r>
+        <w:rPr>
+          <w:lang w:val="en-US"/>
+        </w:rPr>
+        <w:t>Version control created</w:t>
+      </w:r>
+    </w:p>
+    <w:p>
+      <w:pPr>
+        <w:pStyle w:val="Listeafsnit"/>
+        <w:numPr>
+          <w:ilvl w:val="2"/>
+          <w:numId w:val="2"/>
+        </w:numPr>
+        <w:rPr>
+          <w:lang w:val="en-US"/>
+        </w:rPr>
+      </w:pPr>
+      <w:r>
+        <w:rPr>
+          <w:lang w:val="en-US"/>
+        </w:rPr>
+        <w:t>Everyone is being added to the github</w:t>
+      </w:r>
+    </w:p>
+    <w:p>
+      <w:pPr>
+        <w:ind w:left="1800"/>
+        <w:rPr>
+          <w:lang w:val="en-US"/>
+        </w:rPr>
+      </w:pPr>
+    </w:p>
+    <w:p>
+      <w:pPr>
+        <w:rPr>
+          <w:lang w:val="en-US"/>
+        </w:rPr>
+      </w:pPr>
     </w:p>
     <w:p>
       <w:pPr>
@@ -481,6 +779,118 @@
 <file path=word/numbering.xml><?xml version="1.0" encoding="utf-8"?>
 <w:numbering xmlns:wpc="http://schemas.microsoft.com/office/word/2010/wordprocessingCanvas" xmlns:cx="http://schemas.microsoft.com/office/drawing/2014/chartex" xmlns:cx1="http://schemas.microsoft.com/office/drawing/2015/9/8/chartex" xmlns:cx2="http://schemas.microsoft.com/office/drawing/2015/10/21/chartex" xmlns:cx3="http://schemas.microsoft.com/office/drawing/2016/5/9/chartex" xmlns:cx4="http://schemas.microsoft.com/office/drawing/2016/5/10/chartex" xmlns:cx5="http://schemas.microsoft.com/office/drawing/2016/5/11/chartex" xmlns:cx6="http://schemas.microsoft.com/office/drawing/2016/5/12/chartex" xmlns:cx7="http://schemas.microsoft.com/office/drawing/2016/5/13/chartex" xmlns:cx8="http://schemas.microsoft.com/office/drawing/2016/5/14/chartex" xmlns:mc="http://schemas.openxmlformats.org/markup-compatibility/2006" xmlns:aink="http://schemas.microsoft.com/office/drawing/2016/ink" xmlns:am3d="http://schemas.microsoft.com/office/drawing/2017/model3d" xmlns:o="urn:schemas-microsoft-com:office:office" xmlns:oel="http://schemas.microsoft.com/office/2019/extlst" xmlns:r="http://schemas.openxmlformats.org/officeDocument/2006/relationships" xmlns:m="http://schemas.openxmlformats.org/officeDocument/2006/math" xmlns:v="urn:schemas-microsoft-com:vml" xmlns:wp14="http://schemas.microsoft.com/office/word/2010/wordprocessingDrawing" xmlns:wp="http://schemas.openxmlformats.org/drawingml/2006/wordprocessingDrawing" xmlns:w10="urn:schemas-microsoft-com:office:word" xmlns:w="http://schemas.openxmlformats.org/wordprocessingml/2006/main" xmlns:w14="http://schemas.microsoft.com/office/word/2010/wordml" xmlns:w15="http://schemas.microsoft.com/office/word/2012/wordml" xmlns:w16cex="http://schemas.microsoft.com/office/word/2018/wordml/cex" xmlns:w16cid="http://schemas.microsoft.com/office/word/2016/wordml/cid" xmlns:w16="http://schemas.microsoft.com/office/word/2018/wordml" xmlns:w16sdtdh="http://schemas.microsoft.com/office/word/2020/wordml/sdtdatahash" xmlns:w16se="http://schemas.microsoft.com/office/word/2015/wordml/symex" xmlns:wpg="http://schemas.microsoft.com/office/word/2010/wordprocessingGroup" xmlns:wpi="http://schemas.microsoft.com/office/word/2010/wordprocessingInk" xmlns:wne="http://schemas.microsoft.com/office/word/2006/wordml" xmlns:wps="http://schemas.microsoft.com/office/word/2010/wordprocessingShape" mc:Ignorable="w14 w15 w16se w16cid w16 w16cex w16sdtdh wp14">
   <w:abstractNum w:abstractNumId="0" w15:restartNumberingAfterBreak="0">
+    <w:nsid w:val="02E5276E"/>
+    <w:multiLevelType w:val="hybridMultilevel"/>
+    <w:tmpl w:val="59C66DC8"/>
+    <w:lvl w:ilvl="0" w:tplc="2D64D2A4">
+      <w:numFmt w:val="bullet"/>
+      <w:lvlText w:val=""/>
+      <w:lvlJc w:val="left"/>
+      <w:pPr>
+        <w:ind w:left="360" w:hanging="360"/>
+      </w:pPr>
+      <w:rPr>
+        <w:rFonts w:ascii="Symbol" w:eastAsiaTheme="minorHAnsi" w:hAnsi="Symbol" w:cstheme="minorBidi" w:hint="default"/>
+      </w:rPr>
+    </w:lvl>
+    <w:lvl w:ilvl="1" w:tplc="04060003" w:tentative="1">
+      <w:start w:val="1"/>
+      <w:numFmt w:val="bullet"/>
+      <w:lvlText w:val="o"/>
+      <w:lvlJc w:val="left"/>
+      <w:pPr>
+        <w:ind w:left="1080" w:hanging="360"/>
+      </w:pPr>
+      <w:rPr>
+        <w:rFonts w:ascii="Courier New" w:hAnsi="Courier New" w:cs="Courier New" w:hint="default"/>
+      </w:rPr>
+    </w:lvl>
+    <w:lvl w:ilvl="2" w:tplc="04060005" w:tentative="1">
+      <w:start w:val="1"/>
+      <w:numFmt w:val="bullet"/>
+      <w:lvlText w:val=""/>
+      <w:lvlJc w:val="left"/>
+      <w:pPr>
+        <w:ind w:left="1800" w:hanging="360"/>
+      </w:pPr>
+      <w:rPr>
+        <w:rFonts w:ascii="Wingdings" w:hAnsi="Wingdings" w:hint="default"/>
+      </w:rPr>
+    </w:lvl>
+    <w:lvl w:ilvl="3" w:tplc="04060001" w:tentative="1">
+      <w:start w:val="1"/>
+      <w:numFmt w:val="bullet"/>
+      <w:lvlText w:val=""/>
+      <w:lvlJc w:val="left"/>
+      <w:pPr>
+        <w:ind w:left="2520" w:hanging="360"/>
+      </w:pPr>
+      <w:rPr>
+        <w:rFonts w:ascii="Symbol" w:hAnsi="Symbol" w:hint="default"/>
+      </w:rPr>
+    </w:lvl>
+    <w:lvl w:ilvl="4" w:tplc="04060003" w:tentative="1">
+      <w:start w:val="1"/>
+      <w:numFmt w:val="bullet"/>
+      <w:lvlText w:val="o"/>
+      <w:lvlJc w:val="left"/>
+      <w:pPr>
+        <w:ind w:left="3240" w:hanging="360"/>
+      </w:pPr>
+      <w:rPr>
+        <w:rFonts w:ascii="Courier New" w:hAnsi="Courier New" w:cs="Courier New" w:hint="default"/>
+      </w:rPr>
+    </w:lvl>
+    <w:lvl w:ilvl="5" w:tplc="04060005" w:tentative="1">
+      <w:start w:val="1"/>
+      <w:numFmt w:val="bullet"/>
+      <w:lvlText w:val=""/>
+      <w:lvlJc w:val="left"/>
+      <w:pPr>
+        <w:ind w:left="3960" w:hanging="360"/>
+      </w:pPr>
+      <w:rPr>
+        <w:rFonts w:ascii="Wingdings" w:hAnsi="Wingdings" w:hint="default"/>
+      </w:rPr>
+    </w:lvl>
+    <w:lvl w:ilvl="6" w:tplc="04060001" w:tentative="1">
+      <w:start w:val="1"/>
+      <w:numFmt w:val="bullet"/>
+      <w:lvlText w:val=""/>
+      <w:lvlJc w:val="left"/>
+      <w:pPr>
+        <w:ind w:left="4680" w:hanging="360"/>
+      </w:pPr>
+      <w:rPr>
+        <w:rFonts w:ascii="Symbol" w:hAnsi="Symbol" w:hint="default"/>
+      </w:rPr>
+    </w:lvl>
+    <w:lvl w:ilvl="7" w:tplc="04060003" w:tentative="1">
+      <w:start w:val="1"/>
+      <w:numFmt w:val="bullet"/>
+      <w:lvlText w:val="o"/>
+      <w:lvlJc w:val="left"/>
+      <w:pPr>
+        <w:ind w:left="5400" w:hanging="360"/>
+      </w:pPr>
+      <w:rPr>
+        <w:rFonts w:ascii="Courier New" w:hAnsi="Courier New" w:cs="Courier New" w:hint="default"/>
+      </w:rPr>
+    </w:lvl>
+    <w:lvl w:ilvl="8" w:tplc="04060005" w:tentative="1">
+      <w:start w:val="1"/>
+      <w:numFmt w:val="bullet"/>
+      <w:lvlText w:val=""/>
+      <w:lvlJc w:val="left"/>
+      <w:pPr>
+        <w:ind w:left="6120" w:hanging="360"/>
+      </w:pPr>
+      <w:rPr>
+        <w:rFonts w:ascii="Wingdings" w:hAnsi="Wingdings" w:hint="default"/>
+      </w:rPr>
+    </w:lvl>
+  </w:abstractNum>
+  <w:abstractNum w:abstractNumId="1" w15:restartNumberingAfterBreak="0">
     <w:nsid w:val="45910F07"/>
     <w:multiLevelType w:val="hybridMultilevel"/>
     <w:tmpl w:val="9864B5AE"/>
@@ -592,7 +1002,7 @@
       </w:rPr>
     </w:lvl>
   </w:abstractNum>
-  <w:abstractNum w:abstractNumId="1" w15:restartNumberingAfterBreak="0">
+  <w:abstractNum w:abstractNumId="2" w15:restartNumberingAfterBreak="0">
     <w:nsid w:val="5A203B37"/>
     <w:multiLevelType w:val="hybridMultilevel"/>
     <w:tmpl w:val="C75A539A"/>
@@ -706,9 +1116,12 @@
     </w:lvl>
   </w:abstractNum>
   <w:num w:numId="1" w16cid:durableId="1774743011">
+    <w:abstractNumId w:val="2"/>
+  </w:num>
+  <w:num w:numId="2" w16cid:durableId="394205569">
     <w:abstractNumId w:val="1"/>
   </w:num>
-  <w:num w:numId="2" w16cid:durableId="394205569">
+  <w:num w:numId="3" w16cid:durableId="438377170">
     <w:abstractNumId w:val="0"/>
   </w:num>
 </w:numbering>

</xml_diff>